<commit_message>
bunch of bug fixes - started working on rally flag
</commit_message>
<xml_diff>
--- a/Alpha Submission/NatureSurvives_GDD_Alpha.docx
+++ b/Alpha Submission/NatureSurvives_GDD_Alpha.docx
@@ -27,10 +27,7 @@
         <w:jc w:val="center"/>
       </w:pPr>
       <w:r>
-        <w:t xml:space="preserve">By </w:t>
-      </w:r>
-      <w:r>
-        <w:t>Throwaway Games</w:t>
+        <w:t>By Throwaway Games</w:t>
       </w:r>
     </w:p>
     <w:p>
@@ -57,16 +54,7 @@
           <w:sz w:val="22"/>
           <w:szCs w:val="22"/>
         </w:rPr>
-        <w:t>In Nature Survives, w</w:t>
-      </w:r>
-      <w:r>
-        <w:rPr>
-          <w:rFonts w:asciiTheme="minorHAnsi" w:hAnsiTheme="minorHAnsi" w:cstheme="minorHAnsi"/>
-          <w:i/>
-          <w:sz w:val="22"/>
-          <w:szCs w:val="22"/>
-        </w:rPr>
-        <w:t xml:space="preserve">e want to convey a world that is deeply stylized, yet accessible. A game that holds strong visual appeal through its vibrant </w:t>
+        <w:t xml:space="preserve">In Nature Survives, we want to convey a world that is deeply stylized, yet accessible. A game that holds strong visual appeal through its vibrant </w:t>
       </w:r>
       <w:proofErr w:type="spellStart"/>
       <w:r>
@@ -108,8 +96,10 @@
           <w:sz w:val="22"/>
           <w:szCs w:val="22"/>
         </w:rPr>
-        <w:t xml:space="preserve">We want to create a Real Time Strategy game in the vein of Age of Empires, that delivers an engaging management experience in a simpler, widely accessible, and </w:t>
-      </w:r>
+        <w:t>We want to create a Real Time Strategy game in the vein of Age of Empires, that delivers an engaging management exp</w:t>
+      </w:r>
+      <w:bookmarkStart w:id="0" w:name="_GoBack"/>
+      <w:bookmarkEnd w:id="0"/>
       <w:r>
         <w:rPr>
           <w:rFonts w:asciiTheme="minorHAnsi" w:hAnsiTheme="minorHAnsi" w:cstheme="minorHAnsi"/>
@@ -117,16 +107,7 @@
           <w:sz w:val="22"/>
           <w:szCs w:val="22"/>
         </w:rPr>
-        <w:t>replay able</w:t>
-      </w:r>
-      <w:r>
-        <w:rPr>
-          <w:rFonts w:asciiTheme="minorHAnsi" w:hAnsiTheme="minorHAnsi" w:cstheme="minorHAnsi"/>
-          <w:i/>
-          <w:sz w:val="22"/>
-          <w:szCs w:val="22"/>
-        </w:rPr>
-        <w:t xml:space="preserve"> package.</w:t>
+        <w:t>erience in a simpler, widely accessible, and replay able package.</w:t>
       </w:r>
     </w:p>
     <w:p>
@@ -148,34 +129,7 @@
           <w:sz w:val="22"/>
           <w:szCs w:val="22"/>
         </w:rPr>
-        <w:t xml:space="preserve">This project is heavily inspired by </w:t>
-      </w:r>
-      <w:r>
-        <w:rPr>
-          <w:rFonts w:asciiTheme="minorHAnsi" w:hAnsiTheme="minorHAnsi" w:cstheme="minorHAnsi"/>
-          <w:i/>
-          <w:sz w:val="22"/>
-          <w:szCs w:val="22"/>
-        </w:rPr>
-        <w:t>Age of Empires</w:t>
-      </w:r>
-      <w:r>
-        <w:rPr>
-          <w:rFonts w:asciiTheme="minorHAnsi" w:hAnsiTheme="minorHAnsi" w:cstheme="minorHAnsi"/>
-          <w:i/>
-          <w:sz w:val="22"/>
-          <w:szCs w:val="22"/>
-        </w:rPr>
-        <w:t>, because of its long established</w:t>
-      </w:r>
-      <w:r>
-        <w:rPr>
-          <w:rFonts w:asciiTheme="minorHAnsi" w:hAnsiTheme="minorHAnsi" w:cstheme="minorHAnsi"/>
-          <w:i/>
-          <w:sz w:val="22"/>
-          <w:szCs w:val="22"/>
-        </w:rPr>
-        <w:t xml:space="preserve"> RTS formula that has stood out over the course of 21 years as genre defining. Through the study of the </w:t>
+        <w:t xml:space="preserve">This project is heavily inspired by Age of Empires, because of its long established RTS formula that has stood out over the course of 21 years as genre defining. Through the study of the </w:t>
       </w:r>
       <w:proofErr w:type="spellStart"/>
       <w:r>
@@ -743,9 +697,6 @@
     </w:p>
     <w:p>
       <w:r>
-        <w:t>**</w:t>
-      </w:r>
-      <w:r>
         <w:t xml:space="preserve">4.2. User Skills </w:t>
       </w:r>
     </w:p>
@@ -835,7 +786,13 @@
         <w:t xml:space="preserve"> </w:t>
       </w:r>
       <w:r>
-        <w:t xml:space="preserve">inside the square, right clicking on enemies with make the units attack them. Right clicking on resources </w:t>
+        <w:t>inside the square</w:t>
+      </w:r>
+      <w:r>
+        <w:t xml:space="preserve"> and left click to select specific units</w:t>
+      </w:r>
+      <w:r>
+        <w:t xml:space="preserve">, right clicking on enemies with make the units attack them. Right clicking on resources </w:t>
       </w:r>
       <w:r>
         <w:t>will make</w:t>
@@ -847,13 +804,7 @@
     <w:p/>
     <w:p>
       <w:r>
-        <w:t xml:space="preserve"> </w:t>
-      </w:r>
-      <w:r>
-        <w:t>**</w:t>
-      </w:r>
-      <w:r>
-        <w:t xml:space="preserve">4.3. Game Mechanics </w:t>
+        <w:t xml:space="preserve"> 4.3. Game Mechanics </w:t>
       </w:r>
     </w:p>
     <w:p>
@@ -917,10 +868,7 @@
         <w:t xml:space="preserve"> </w:t>
       </w:r>
       <w:r>
-        <w:t>food</w:t>
-      </w:r>
-      <w:r>
-        <w:t>.</w:t>
+        <w:t>food.</w:t>
       </w:r>
       <w:r>
         <w:t xml:space="preserve"> </w:t>
@@ -978,9 +926,6 @@
       </w:r>
     </w:p>
     <w:p>
-      <w:r>
-        <w:t xml:space="preserve"> </w:t>
-      </w:r>
       <w:r>
         <w:t xml:space="preserve"> </w:t>
       </w:r>
@@ -1189,14 +1134,9 @@
     </w:p>
     <w:p>
       <w:r>
-        <w:t xml:space="preserve">All ages, targeting players both familiar with RTS’s and those who may be unfamiliar. Our game strikes a balance between robust RTS mechanics and simplicity in an attempt to reach a broader </w:t>
-      </w:r>
-      <w:bookmarkStart w:id="0" w:name="_GoBack"/>
-      <w:r>
-        <w:t xml:space="preserve">market. </w:t>
-      </w:r>
-    </w:p>
-    <w:bookmarkEnd w:id="0"/>
+        <w:t xml:space="preserve">All ages, targeting players both familiar with RTS’s and those who may be unfamiliar. Our game strikes a balance between robust RTS mechanics and simplicity in an attempt to reach a broader market. </w:t>
+      </w:r>
+    </w:p>
     <w:p/>
     <w:p>
       <w:r>
@@ -1292,7 +1232,7 @@
           <w:rPr>
             <w:noProof/>
           </w:rPr>
-          <w:t>3</w:t>
+          <w:t>1</w:t>
         </w:r>
         <w:r>
           <w:rPr>

</xml_diff>